<commit_message>
added IUCN to CWR list
</commit_message>
<xml_diff>
--- a/Metadata.docx
+++ b/Metadata.docx
@@ -36,12 +36,67 @@
       </w:r>
     </w:p>
     <w:p>
-      <w:pPr>
-        <w:rPr>
-          <w:b/>
-          <w:bCs/>
-        </w:rPr>
-      </w:pPr>
+      <w:r>
+        <w:t xml:space="preserve">Workflow Outline: </w:t>
+      </w:r>
+    </w:p>
+    <w:p>
+      <w:r>
+        <w:rPr>
+          <w:noProof/>
+        </w:rPr>
+        <w:drawing>
+          <wp:inline distT="0" distB="0" distL="0" distR="0" wp14:anchorId="3D5DFA19" wp14:editId="67F34366">
+            <wp:extent cx="6013938" cy="3323604"/>
+            <wp:effectExtent l="0" t="0" r="6350" b="0"/>
+            <wp:docPr id="1" name="Picture 1"/>
+            <wp:cNvGraphicFramePr>
+              <a:graphicFrameLocks xmlns:a="http://schemas.openxmlformats.org/drawingml/2006/main" noChangeAspect="1"/>
+            </wp:cNvGraphicFramePr>
+            <a:graphic xmlns:a="http://schemas.openxmlformats.org/drawingml/2006/main">
+              <a:graphicData uri="http://schemas.openxmlformats.org/drawingml/2006/picture">
+                <pic:pic xmlns:pic="http://schemas.openxmlformats.org/drawingml/2006/picture">
+                  <pic:nvPicPr>
+                    <pic:cNvPr id="1" name=""/>
+                    <pic:cNvPicPr/>
+                  </pic:nvPicPr>
+                  <pic:blipFill rotWithShape="1">
+                    <a:blip r:embed="rId4"/>
+                    <a:srcRect l="32188" t="33452" r="18333" b="17936"/>
+                    <a:stretch/>
+                  </pic:blipFill>
+                  <pic:spPr bwMode="auto">
+                    <a:xfrm>
+                      <a:off x="0" y="0"/>
+                      <a:ext cx="6031756" cy="3333451"/>
+                    </a:xfrm>
+                    <a:prstGeom prst="rect">
+                      <a:avLst/>
+                    </a:prstGeom>
+                    <a:ln>
+                      <a:noFill/>
+                    </a:ln>
+                    <a:extLst>
+                      <a:ext uri="{53640926-AAD7-44D8-BBD7-CCE9431645EC}">
+                        <a14:shadowObscured xmlns:a14="http://schemas.microsoft.com/office/drawing/2010/main"/>
+                      </a:ext>
+                    </a:extLst>
+                  </pic:spPr>
+                </pic:pic>
+              </a:graphicData>
+            </a:graphic>
+          </wp:inline>
+        </w:drawing>
+      </w:r>
+    </w:p>
+    <w:p>
+      <w:pPr>
+        <w:rPr>
+          <w:b/>
+          <w:bCs/>
+        </w:rPr>
+      </w:pPr>
+      <w:proofErr w:type="spellStart"/>
       <w:r>
         <w:rPr>
           <w:b/>
@@ -49,6 +104,7 @@
         </w:rPr>
         <w:t>CWR_checklists</w:t>
       </w:r>
+      <w:proofErr w:type="spellEnd"/>
     </w:p>
     <w:p>
       <w:pPr>
@@ -264,13 +320,16 @@
           <w:bCs/>
         </w:rPr>
       </w:pPr>
-      <w:r>
-        <w:rPr>
-          <w:b/>
-          <w:bCs/>
-        </w:rPr>
+      <w:proofErr w:type="spellStart"/>
+      <w:r>
+        <w:rPr>
+          <w:b/>
+          <w:bCs/>
+        </w:rPr>
+        <w:lastRenderedPageBreak/>
         <w:t>Garden_Data</w:t>
       </w:r>
+      <w:proofErr w:type="spellEnd"/>
     </w:p>
     <w:p>
       <w:r>
@@ -296,6 +355,7 @@
           <w:bCs/>
         </w:rPr>
       </w:pPr>
+      <w:proofErr w:type="spellStart"/>
       <w:r>
         <w:rPr>
           <w:b/>
@@ -303,6 +363,7 @@
         </w:rPr>
         <w:t>GBIF_download_inputs</w:t>
       </w:r>
+      <w:proofErr w:type="spellEnd"/>
     </w:p>
     <w:p>
       <w:r>
@@ -316,6 +377,7 @@
           <w:bCs/>
         </w:rPr>
       </w:pPr>
+      <w:proofErr w:type="spellStart"/>
       <w:r>
         <w:rPr>
           <w:b/>
@@ -323,6 +385,7 @@
         </w:rPr>
         <w:t>Geo_Data</w:t>
       </w:r>
+      <w:proofErr w:type="spellEnd"/>
     </w:p>
     <w:p>
       <w:r>
@@ -332,71 +395,12 @@
     <w:p>
       <w:r>
         <w:tab/>
+      </w:r>
+      <w:proofErr w:type="spellStart"/>
+      <w:r>
         <w:t>Canada.geojson</w:t>
       </w:r>
-    </w:p>
-    <w:p>
-      <w:pPr>
-        <w:ind w:left="1440"/>
-      </w:pPr>
-      <w:r>
-        <w:t xml:space="preserve">Downloaded from: </w:t>
-      </w:r>
-      <w:r>
-        <w:t>ht</w:t>
-      </w:r>
-      <w:hyperlink r:id="rId4" w:history="1">
-        <w:r>
-          <w:rPr>
-            <w:rStyle w:val="Hyperlink"/>
-          </w:rPr>
-          <w:t>tps://www12.statcan.gc.ca/census-re</w:t>
-        </w:r>
-      </w:hyperlink>
-      <w:r>
-        <w:t>censement/2011/geo/bound-limit/bound-limit-2011-eng.cfm</w:t>
-      </w:r>
-    </w:p>
-    <w:p>
-      <w:pPr>
-        <w:ind w:left="1440"/>
-      </w:pPr>
-      <w:r>
-        <w:lastRenderedPageBreak/>
-        <w:t>Used this Canada layer to clip ecoregions of the world (World_ecoregions.geojson) to Canada’s national boundary.</w:t>
-      </w:r>
-    </w:p>
-    <w:p>
-      <w:r>
-        <w:tab/>
-        <w:t>Canada_ecoregions_clipped.geojson</w:t>
-      </w:r>
-    </w:p>
-    <w:p>
-      <w:r>
-        <w:tab/>
-      </w:r>
-      <w:r>
-        <w:tab/>
-      </w:r>
-      <w:r>
-        <w:t>World ecoregions file after clipping to canada’s national border.</w:t>
-      </w:r>
-    </w:p>
-    <w:p>
-      <w:r>
-        <w:tab/>
-      </w:r>
-      <w:r>
-        <w:tab/>
-        <w:t xml:space="preserve"> </w:t>
-      </w:r>
-    </w:p>
-    <w:p>
-      <w:r>
-        <w:tab/>
-        <w:t>Canada_provinces.geojson</w:t>
-      </w:r>
+      <w:proofErr w:type="spellEnd"/>
     </w:p>
     <w:p>
       <w:pPr>
@@ -421,10 +425,89 @@
       </w:r>
     </w:p>
     <w:p>
-      <w:r>
-        <w:tab/>
+      <w:pPr>
+        <w:ind w:left="1440"/>
+      </w:pPr>
+      <w:r>
+        <w:t>Used this Canada layer to clip ecoregions of the world (</w:t>
+      </w:r>
+      <w:proofErr w:type="spellStart"/>
+      <w:r>
         <w:t>World_ecoregions.geojson</w:t>
       </w:r>
+      <w:proofErr w:type="spellEnd"/>
+      <w:r>
+        <w:t>) to Canada’s national boundary.</w:t>
+      </w:r>
+    </w:p>
+    <w:p>
+      <w:r>
+        <w:tab/>
+      </w:r>
+      <w:proofErr w:type="spellStart"/>
+      <w:r>
+        <w:t>Canada_ecoregions_clipped.geojson</w:t>
+      </w:r>
+      <w:proofErr w:type="spellEnd"/>
+    </w:p>
+    <w:p>
+      <w:r>
+        <w:tab/>
+      </w:r>
+      <w:r>
+        <w:tab/>
+      </w:r>
+      <w:r>
+        <w:t xml:space="preserve">World ecoregions file after clipping to </w:t>
+      </w:r>
+      <w:r>
+        <w:t>C</w:t>
+      </w:r>
+      <w:r>
+        <w:t>anada’s national border.</w:t>
+      </w:r>
+    </w:p>
+    <w:p>
+      <w:r>
+        <w:tab/>
+      </w:r>
+      <w:proofErr w:type="spellStart"/>
+      <w:r>
+        <w:t>Canada_provinces.geojson</w:t>
+      </w:r>
+      <w:proofErr w:type="spellEnd"/>
+    </w:p>
+    <w:p>
+      <w:pPr>
+        <w:ind w:left="1440"/>
+      </w:pPr>
+      <w:r>
+        <w:t xml:space="preserve">Downloaded from: </w:t>
+      </w:r>
+      <w:r>
+        <w:t>ht</w:t>
+      </w:r>
+      <w:hyperlink r:id="rId6" w:history="1">
+        <w:r>
+          <w:rPr>
+            <w:rStyle w:val="Hyperlink"/>
+          </w:rPr>
+          <w:t>tps://www12.statcan.gc.ca/census-re</w:t>
+        </w:r>
+      </w:hyperlink>
+      <w:r>
+        <w:t>censement/2011/geo/bound-limit/bound-limit-2011-eng.cfm</w:t>
+      </w:r>
+    </w:p>
+    <w:p>
+      <w:r>
+        <w:tab/>
+      </w:r>
+      <w:proofErr w:type="spellStart"/>
+      <w:r>
+        <w:t>World_ecoregions.geojson</w:t>
+      </w:r>
+      <w:proofErr w:type="spellEnd"/>
     </w:p>
     <w:p>
       <w:r>
@@ -445,6 +528,7 @@
           <w:bCs/>
         </w:rPr>
       </w:pPr>
+      <w:proofErr w:type="spellStart"/>
       <w:r>
         <w:rPr>
           <w:b/>
@@ -452,6 +536,7 @@
         </w:rPr>
         <w:t>Input_Data_and_Files</w:t>
       </w:r>
+      <w:proofErr w:type="spellEnd"/>
     </w:p>
     <w:p>
       <w:r>
@@ -509,21 +594,33 @@
       <w:r>
         <w:t>Our list of CWR taxa, which includes species identified from multiple resources (see CWR Checklists subdirectory).</w:t>
       </w:r>
-    </w:p>
-    <w:p>
-      <w:pPr>
-        <w:rPr>
-          <w:b/>
-          <w:bCs/>
-        </w:rPr>
-      </w:pPr>
-      <w:r>
-        <w:rPr>
-          <w:b/>
-          <w:bCs/>
-        </w:rPr>
+      <w:r>
+        <w:t xml:space="preserve"> Crop categories </w:t>
+      </w:r>
+      <w:r>
+        <w:t xml:space="preserve">and IUCN conservation status </w:t>
+      </w:r>
+      <w:r>
+        <w:t>were designated and added by our working group.</w:t>
+      </w:r>
+    </w:p>
+    <w:p>
+      <w:pPr>
+        <w:rPr>
+          <w:b/>
+          <w:bCs/>
+        </w:rPr>
+      </w:pPr>
+      <w:proofErr w:type="spellStart"/>
+      <w:r>
+        <w:rPr>
+          <w:b/>
+          <w:bCs/>
+        </w:rPr>
+        <w:lastRenderedPageBreak/>
         <w:t>Output_Data_and_Files</w:t>
       </w:r>
+      <w:proofErr w:type="spellEnd"/>
     </w:p>
     <w:p>
       <w:r>
@@ -573,103 +670,142 @@
         <w:ind w:left="1440"/>
       </w:pPr>
       <w:r>
+        <w:t xml:space="preserve">This table is a manually edited version of </w:t>
+      </w:r>
+      <w:r>
+        <w:t>ecoregion_gap_table.csv</w:t>
+      </w:r>
+      <w:r>
+        <w:t>. As outlined in our methods, we manually removed rows that represent ecoregions outside of the likely native range of each CWR.</w:t>
+      </w:r>
+    </w:p>
+    <w:p>
+      <w:r>
+        <w:tab/>
+        <w:t>province_gap_table.csv</w:t>
+      </w:r>
+    </w:p>
+    <w:p>
+      <w:pPr>
+        <w:ind w:left="1440"/>
+      </w:pPr>
+      <w:r>
+        <w:t xml:space="preserve">This table includes a row for each unique province in which each unique CWR naturally occurs. When Garden = NA for a row, no surveyed garden had an accession that was wild collected from that native region. When Garden != NA, the named garden identifies the collection where an accession of origin from that region occurs. When there are more than one wild origin accessions from a unique ecoregion for a CWR, the row was expanded. For example, if three accessions from native region X were identified for CWR species Y, the table would include 3 unique rows for that CWR x region combination. </w:t>
+      </w:r>
+    </w:p>
+    <w:p>
+      <w:r>
+        <w:tab/>
+        <w:t>province_gap_table_post_manual_range_edits.csv</w:t>
+      </w:r>
+    </w:p>
+    <w:p>
+      <w:pPr>
+        <w:ind w:left="1440"/>
+      </w:pPr>
+      <w:r>
+        <w:t>This table is a manually edited version of province</w:t>
+      </w:r>
+      <w:r>
+        <w:t>_gap_table.csv</w:t>
+      </w:r>
+      <w:r>
+        <w:t>. As outlined in our methods, we manually removed rows that represent ecoregions outside of the likely native range of each CWR.</w:t>
+      </w:r>
+    </w:p>
+    <w:p>
+      <w:r>
+        <w:tab/>
+        <w:t>saskatoon_gap_table_ecoregion.csv</w:t>
+      </w:r>
+    </w:p>
+    <w:p>
+      <w:pPr>
+        <w:ind w:left="1440"/>
+      </w:pPr>
+      <w:r>
+        <w:t xml:space="preserve">This table is a filtered version of </w:t>
+      </w:r>
+      <w:r>
+        <w:t>ecoregion_gap_table.csv</w:t>
+      </w:r>
+      <w:r>
+        <w:t xml:space="preserve">., with filter(Crop == “Saskatoon”). </w:t>
+      </w:r>
+    </w:p>
+    <w:p>
+      <w:r>
+        <w:tab/>
+        <w:t>saskatoon_gap_table_province.csv</w:t>
+      </w:r>
+    </w:p>
+    <w:p>
+      <w:pPr>
+        <w:ind w:left="1440"/>
+      </w:pPr>
+      <w:r>
+        <w:t>This table is a filtered version of province</w:t>
+      </w:r>
+      <w:r>
+        <w:t>_gap_table.csv</w:t>
+      </w:r>
+      <w:r>
+        <w:t xml:space="preserve">., with filter(Crop == “Saskatoon”). </w:t>
+      </w:r>
+    </w:p>
+    <w:p>
+      <w:pPr>
+        <w:rPr>
+          <w:b/>
+          <w:bCs/>
+        </w:rPr>
+      </w:pPr>
+      <w:proofErr w:type="spellStart"/>
+      <w:r>
+        <w:rPr>
+          <w:b/>
+          <w:bCs/>
+        </w:rPr>
+        <w:t>Rfile_unite_Davidson_and_GRIN_CWR_lists</w:t>
+      </w:r>
+      <w:r>
+        <w:rPr>
+          <w:b/>
+          <w:bCs/>
+        </w:rPr>
+        <w:t>.R</w:t>
+      </w:r>
+      <w:proofErr w:type="spellEnd"/>
+    </w:p>
+    <w:p>
+      <w:pPr>
+        <w:ind w:left="720"/>
+      </w:pPr>
+      <w:r>
         <w:lastRenderedPageBreak/>
-        <w:t xml:space="preserve">This table is a manually edited version of </w:t>
-      </w:r>
-      <w:r>
-        <w:t>ecoregion_gap_table.csv</w:t>
-      </w:r>
-      <w:r>
-        <w:t>. As outlined in our methods, we manually removed rows that represent ecoregions outside of the likely native range of each CWR.</w:t>
-      </w:r>
-    </w:p>
-    <w:p>
-      <w:r>
-        <w:tab/>
-        <w:t>province_gap_table.csv</w:t>
-      </w:r>
-    </w:p>
-    <w:p>
-      <w:pPr>
-        <w:ind w:left="1440"/>
-      </w:pPr>
-      <w:r>
-        <w:t xml:space="preserve">This table includes a row for each unique province in which each unique CWR naturally occurs. When Garden = NA for a row, no surveyed garden had an accession that was wild collected from that native region. When Garden != NA, the named garden identifies the collection where an accession of origin from that region occurs. When there are more than one wild origin accessions from a unique ecoregion for a CWR, the row was expanded. For example, if three accessions from native region X were identified for CWR species Y, the table would include 3 unique rows for that CWR x region combination. </w:t>
-      </w:r>
-    </w:p>
-    <w:p>
-      <w:r>
-        <w:tab/>
-        <w:t>province_gap_table_post_manual_range_edits.csv</w:t>
-      </w:r>
-    </w:p>
-    <w:p>
-      <w:pPr>
-        <w:ind w:left="1440"/>
-      </w:pPr>
-      <w:r>
-        <w:t>This table is a manually edited version of province</w:t>
-      </w:r>
-      <w:r>
-        <w:t>_gap_table.csv</w:t>
-      </w:r>
-      <w:r>
-        <w:t>. As outlined in our methods, we manually removed rows that represent ecoregions outside of the likely native range of each CWR.</w:t>
-      </w:r>
-    </w:p>
-    <w:p>
-      <w:r>
-        <w:tab/>
-        <w:t>saskatoon_gap_table_ecoregion.csv</w:t>
-      </w:r>
-    </w:p>
-    <w:p>
-      <w:pPr>
-        <w:ind w:left="1440"/>
-      </w:pPr>
-      <w:r>
-        <w:t xml:space="preserve">This table is a filtered version of </w:t>
-      </w:r>
-      <w:r>
-        <w:t>ecoregion_gap_table.csv</w:t>
-      </w:r>
-      <w:r>
-        <w:t xml:space="preserve">., with filter(Crop == “Saskatoon”). </w:t>
-      </w:r>
-    </w:p>
-    <w:p>
-      <w:r>
-        <w:tab/>
-        <w:t>saskatoon_gap_table_province.csv</w:t>
-      </w:r>
-    </w:p>
-    <w:p>
-      <w:pPr>
-        <w:ind w:left="1440"/>
-      </w:pPr>
-      <w:r>
-        <w:t>This table is a filtered version of province</w:t>
-      </w:r>
-      <w:r>
-        <w:t>_gap_table.csv</w:t>
-      </w:r>
-      <w:r>
-        <w:t xml:space="preserve">., with filter(Crop == “Saskatoon”). </w:t>
-      </w:r>
-    </w:p>
-    <w:p>
-      <w:pPr>
-        <w:rPr>
-          <w:b/>
-          <w:bCs/>
-        </w:rPr>
-      </w:pPr>
-      <w:r>
-        <w:rPr>
-          <w:b/>
-          <w:bCs/>
-        </w:rPr>
-        <w:t>Rfile_unite_Davidson_and_GRIN_CWR_lists</w:t>
+        <w:t xml:space="preserve">Use this file to </w:t>
+      </w:r>
+      <w:r>
+        <w:t>read, clean and fully join different CWR lists into a single list that includes both matching and unique taxa from each input list.</w:t>
+      </w:r>
+      <w:r>
+        <w:t xml:space="preserve"> </w:t>
+      </w:r>
+    </w:p>
+    <w:p>
+      <w:pPr>
+        <w:rPr>
+          <w:b/>
+          <w:bCs/>
+        </w:rPr>
+      </w:pPr>
+      <w:proofErr w:type="spellStart"/>
+      <w:r>
+        <w:rPr>
+          <w:b/>
+          <w:bCs/>
+        </w:rPr>
+        <w:t>Rfile_identify_cwr_accessions_from_garden_collection_data</w:t>
       </w:r>
       <w:r>
         <w:rPr>
@@ -678,34 +814,30 @@
         </w:rPr>
         <w:t>.R</w:t>
       </w:r>
+      <w:proofErr w:type="spellEnd"/>
     </w:p>
     <w:p>
       <w:pPr>
         <w:ind w:left="720"/>
       </w:pPr>
       <w:r>
-        <w:t xml:space="preserve">Use this file to </w:t>
-      </w:r>
-      <w:r>
-        <w:t>read, clean and fully join different CWR lists into a single list that includes both matching and unique taxa from each input list.</w:t>
-      </w:r>
-      <w:r>
-        <w:t xml:space="preserve"> </w:t>
-      </w:r>
-    </w:p>
-    <w:p>
-      <w:pPr>
-        <w:rPr>
-          <w:b/>
-          <w:bCs/>
-        </w:rPr>
-      </w:pPr>
-      <w:r>
-        <w:rPr>
-          <w:b/>
-          <w:bCs/>
-        </w:rPr>
-        <w:t>Rfile_identify_cwr_accessions_from_garden_collection_data</w:t>
+        <w:t>Use this file to filter and clean garden collection data so that it only includes CWRs (rather than full garden collection) and is formatted for combining with other gardens into a full inventory.</w:t>
+      </w:r>
+    </w:p>
+    <w:p>
+      <w:pPr>
+        <w:rPr>
+          <w:b/>
+          <w:bCs/>
+        </w:rPr>
+      </w:pPr>
+      <w:proofErr w:type="spellStart"/>
+      <w:r>
+        <w:rPr>
+          <w:b/>
+          <w:bCs/>
+        </w:rPr>
+        <w:t>Rfile_GBIF_download_clean</w:t>
       </w:r>
       <w:r>
         <w:rPr>
@@ -714,28 +846,38 @@
         </w:rPr>
         <w:t>.R</w:t>
       </w:r>
+      <w:proofErr w:type="spellEnd"/>
     </w:p>
     <w:p>
       <w:pPr>
         <w:ind w:left="720"/>
       </w:pPr>
       <w:r>
-        <w:t>Use this file to filter and clean garden collection data so that it only includes CWRs (rather than full garden collection) and is formatted for combining with other gardens into a full inventory.</w:t>
-      </w:r>
-    </w:p>
-    <w:p>
-      <w:pPr>
-        <w:rPr>
-          <w:b/>
-          <w:bCs/>
-        </w:rPr>
-      </w:pPr>
-      <w:r>
-        <w:rPr>
-          <w:b/>
-          <w:bCs/>
-        </w:rPr>
-        <w:t>Rfile_GBIF_download_clean</w:t>
+        <w:t xml:space="preserve">Use this file to find occurrence points from GBIF that we used to define species ranges. The output download is large and cannot be stored in a standard </w:t>
+      </w:r>
+      <w:proofErr w:type="spellStart"/>
+      <w:r>
+        <w:t>github</w:t>
+      </w:r>
+      <w:proofErr w:type="spellEnd"/>
+      <w:r>
+        <w:t xml:space="preserve"> directory.</w:t>
+      </w:r>
+    </w:p>
+    <w:p>
+      <w:pPr>
+        <w:rPr>
+          <w:b/>
+          <w:bCs/>
+        </w:rPr>
+      </w:pPr>
+      <w:proofErr w:type="spellStart"/>
+      <w:r>
+        <w:rPr>
+          <w:b/>
+          <w:bCs/>
+        </w:rPr>
+        <w:t>Rfile_process_GBIF_data_for_native_range_and_gap_analyses</w:t>
       </w:r>
       <w:r>
         <w:rPr>
@@ -744,28 +886,41 @@
         </w:rPr>
         <w:t>.R</w:t>
       </w:r>
-    </w:p>
-    <w:p>
-      <w:pPr>
-        <w:ind w:left="720"/>
-      </w:pPr>
-      <w:r>
-        <w:t>Use this file to find occurrence points from GBIF that we used to define species ranges. The output download is large and cannot be stored in a standard github directory.</w:t>
-      </w:r>
-    </w:p>
-    <w:p>
-      <w:pPr>
-        <w:rPr>
-          <w:b/>
-          <w:bCs/>
-        </w:rPr>
-      </w:pPr>
-      <w:r>
-        <w:rPr>
-          <w:b/>
-          <w:bCs/>
-        </w:rPr>
-        <w:t>Rfile_process_GBIF_data_for_native_range_and_gap_analyses</w:t>
+      <w:proofErr w:type="spellEnd"/>
+    </w:p>
+    <w:p>
+      <w:r>
+        <w:rPr>
+          <w:b/>
+          <w:bCs/>
+        </w:rPr>
+        <w:tab/>
+      </w:r>
+      <w:r>
+        <w:t xml:space="preserve">Use this file to combine all </w:t>
+      </w:r>
+      <w:r>
+        <w:t xml:space="preserve">garden data into one full inventory, and then generate gap tables by </w:t>
+      </w:r>
+      <w:r>
+        <w:tab/>
+        <w:t>joining the garden inventory data frame with the natural occurrence data.</w:t>
+      </w:r>
+    </w:p>
+    <w:p>
+      <w:pPr>
+        <w:rPr>
+          <w:b/>
+          <w:bCs/>
+        </w:rPr>
+      </w:pPr>
+      <w:proofErr w:type="spellStart"/>
+      <w:r>
+        <w:rPr>
+          <w:b/>
+          <w:bCs/>
+        </w:rPr>
+        <w:t>Rfile_conduct_native_occurrence_summary_statistics</w:t>
       </w:r>
       <w:r>
         <w:rPr>
@@ -774,39 +929,34 @@
         </w:rPr>
         <w:t>.R</w:t>
       </w:r>
-    </w:p>
-    <w:p>
-      <w:r>
-        <w:rPr>
-          <w:b/>
-          <w:bCs/>
-        </w:rPr>
-        <w:tab/>
-      </w:r>
-      <w:r>
-        <w:t xml:space="preserve">Use this file to combine all </w:t>
-      </w:r>
-      <w:r>
-        <w:t xml:space="preserve">garden data into one full inventory, and then generate gap tables by </w:t>
-      </w:r>
-      <w:r>
-        <w:tab/>
-        <w:t>joining the garden inventory data frame with the natural occurrence data.</w:t>
-      </w:r>
-    </w:p>
-    <w:p>
-      <w:pPr>
-        <w:rPr>
-          <w:b/>
-          <w:bCs/>
-        </w:rPr>
-      </w:pPr>
-      <w:r>
-        <w:rPr>
-          <w:b/>
-          <w:bCs/>
-        </w:rPr>
-        <w:t>Rfile_conduct_native_occurrence_summary_statistics</w:t>
+      <w:proofErr w:type="spellEnd"/>
+    </w:p>
+    <w:p>
+      <w:r>
+        <w:rPr>
+          <w:b/>
+          <w:bCs/>
+        </w:rPr>
+        <w:tab/>
+      </w:r>
+      <w:r>
+        <w:t>Use this file to identify regional CWR species richness.</w:t>
+      </w:r>
+    </w:p>
+    <w:p>
+      <w:pPr>
+        <w:rPr>
+          <w:b/>
+          <w:bCs/>
+        </w:rPr>
+      </w:pPr>
+      <w:proofErr w:type="spellStart"/>
+      <w:r>
+        <w:rPr>
+          <w:b/>
+          <w:bCs/>
+        </w:rPr>
+        <w:t>Rfile_conduct_gap_analyses</w:t>
       </w:r>
       <w:r>
         <w:rPr>
@@ -815,41 +965,7 @@
         </w:rPr>
         <w:t>.R</w:t>
       </w:r>
-    </w:p>
-    <w:p>
-      <w:r>
-        <w:rPr>
-          <w:b/>
-          <w:bCs/>
-        </w:rPr>
-        <w:lastRenderedPageBreak/>
-        <w:tab/>
-      </w:r>
-      <w:r>
-        <w:t>Use this file to identify regional CWR species richness.</w:t>
-      </w:r>
-    </w:p>
-    <w:p>
-      <w:pPr>
-        <w:rPr>
-          <w:b/>
-          <w:bCs/>
-        </w:rPr>
-      </w:pPr>
-      <w:r>
-        <w:rPr>
-          <w:b/>
-          <w:bCs/>
-        </w:rPr>
-        <w:t>Rfile_conduct_gap_analyses</w:t>
-      </w:r>
-      <w:r>
-        <w:rPr>
-          <w:b/>
-          <w:bCs/>
-        </w:rPr>
-        <w:t>.R</w:t>
-      </w:r>
+      <w:proofErr w:type="spellEnd"/>
     </w:p>
     <w:p>
       <w:pPr>
@@ -866,7 +982,15 @@
     <w:p/>
     <w:p>
       <w:r>
-        <w:t>/Input_Data_and_Files/long_GBIF_2.json</w:t>
+        <w:t>/</w:t>
+      </w:r>
+      <w:proofErr w:type="spellStart"/>
+      <w:r>
+        <w:t>Input_Data_and_Files</w:t>
+      </w:r>
+      <w:proofErr w:type="spellEnd"/>
+      <w:r>
+        <w:t>/long_GBIF_2.json</w:t>
       </w:r>
     </w:p>
     <w:sectPr>

</xml_diff>